<commit_message>
REPORTGEN-1086: fix part of issue
</commit_message>
<xml_diff>
--- a/CastReporting.Reporting.Core/Templates/Application/Compliance reports/ISO-5055 Detailed Report - OMG Technical Debt Edition.docx
+++ b/CastReporting.Reporting.Core/Templates/Application/Compliance reports/ISO-5055 Detailed Report - OMG Technical Debt Edition.docx
@@ -11076,7 +11076,7 @@
           <w:insideV w:val="none" w:sz="0" w:space="0" w:color="auto"/>
         </w:tblBorders>
         <w:tblLook w:val="0420" w:firstRow="1" w:lastRow="0" w:firstColumn="0" w:lastColumn="0" w:noHBand="0" w:noVBand="1"/>
-        <w:tblDescription w:val="TABLE;LIST_RULES_VIOLATIONS_BOOKMARKS;METRICS=ISO-5055-Security,COUNT=50"/>
+        <w:tblDescription w:val="TABLE;LIST_RULES_VIOLATIONS_BOOKMARKS;METRICS=ISO-5055-Security,COUNT=50,OMG=true"/>
       </w:tblPr>
       <w:tblGrid>
         <w:gridCol w:w="9264"/>
@@ -11232,7 +11232,7 @@
           <w:insideV w:val="none" w:sz="0" w:space="0" w:color="auto"/>
         </w:tblBorders>
         <w:tblLook w:val="0420" w:firstRow="1" w:lastRow="0" w:firstColumn="0" w:lastColumn="0" w:noHBand="0" w:noVBand="1"/>
-        <w:tblDescription w:val="TABLE;LIST_RULES_VIOLATIONS_BOOKMARKS;METRICS=ISO-5055-Reliability,COUNT=50"/>
+        <w:tblDescription w:val="TABLE;LIST_RULES_VIOLATIONS_BOOKMARKS;METRICS=ISO-5055-Reliability,COUNT=50,OMG=true"/>
       </w:tblPr>
       <w:tblGrid>
         <w:gridCol w:w="9264"/>
@@ -11388,7 +11388,7 @@
           <w:insideV w:val="none" w:sz="0" w:space="0" w:color="auto"/>
         </w:tblBorders>
         <w:tblLook w:val="0420" w:firstRow="1" w:lastRow="0" w:firstColumn="0" w:lastColumn="0" w:noHBand="0" w:noVBand="1"/>
-        <w:tblDescription w:val="TABLE;LIST_RULES_VIOLATIONS_BOOKMARKS;METRICS=ISO-5055-Performance-Efficiency,COUNT=50"/>
+        <w:tblDescription w:val="TABLE;LIST_RULES_VIOLATIONS_BOOKMARKS;METRICS=ISO-5055-Performance-Efficiency,COUNT=50,OMG=true"/>
       </w:tblPr>
       <w:tblGrid>
         <w:gridCol w:w="9264"/>
@@ -11544,7 +11544,7 @@
           <w:insideV w:val="none" w:sz="0" w:space="0" w:color="auto"/>
         </w:tblBorders>
         <w:tblLook w:val="0420" w:firstRow="1" w:lastRow="0" w:firstColumn="0" w:lastColumn="0" w:noHBand="0" w:noVBand="1"/>
-        <w:tblDescription w:val="TABLE;LIST_RULES_VIOLATIONS_BOOKMARKS;METRICS=ISO-5055-Maintainability,COUNT=50"/>
+        <w:tblDescription w:val="TABLE;LIST_RULES_VIOLATIONS_BOOKMARKS;METRICS=ISO-5055-Maintainability,COUNT=50,OMG=true"/>
       </w:tblPr>
       <w:tblGrid>
         <w:gridCol w:w="9264"/>

</xml_diff>